<commit_message>
updated implementatieplannen according to feedback
</commit_message>
<xml_diff>
--- a/implementatieplannen/working/Implementatieplan Conversie.docx
+++ b/implementatieplannen/working/Implementatieplan Conversie.docx
@@ -80,8 +80,6 @@
         </w:rPr>
         <w:t>Adamse</w:t>
       </w:r>
-      <w:bookmarkStart w:id="0" w:name="_GoBack"/>
-      <w:bookmarkEnd w:id="0"/>
       <w:proofErr w:type="spellEnd"/>
     </w:p>
     <w:p>
@@ -94,7 +92,13 @@
         <w:rPr>
           <w:lang w:val="nl-NL"/>
         </w:rPr>
-        <w:t>6/4/2019</w:t>
+        <w:t>12</w:t>
+      </w:r>
+      <w:r>
+        <w:rPr>
+          <w:lang w:val="nl-NL"/>
+        </w:rPr>
+        <w:t>/4/2019</w:t>
       </w:r>
     </w:p>
     <w:p>
@@ -150,19 +154,6 @@
           <w:lang w:val="nl-NL"/>
         </w:rPr>
         <w:t>Methoden</w:t>
-      </w:r>
-    </w:p>
-    <w:p>
-      <w:pPr>
-        <w:rPr>
-          <w:lang w:val="nl-NL"/>
-        </w:rPr>
-      </w:pPr>
-      <w:r>
-        <w:rPr>
-          <w:lang w:val="nl-NL"/>
-        </w:rPr>
-        <w:t>Er zijn verschillende formules voor deze conversie:</w:t>
       </w:r>
     </w:p>
     <w:p>
@@ -201,6 +192,104 @@
       <w:pPr>
         <w:pStyle w:val="Lijstalinea"/>
         <w:numPr>
+          <w:ilvl w:val="1"/>
+          <w:numId w:val="4"/>
+        </w:numPr>
+        <w:rPr>
+          <w:lang w:val="nl-NL"/>
+        </w:rPr>
+      </w:pPr>
+      <w:r>
+        <w:rPr>
+          <w:lang w:val="nl-NL"/>
+        </w:rPr>
+        <w:t>Voordelen:</w:t>
+      </w:r>
+    </w:p>
+    <w:p>
+      <w:pPr>
+        <w:pStyle w:val="Lijstalinea"/>
+        <w:numPr>
+          <w:ilvl w:val="2"/>
+          <w:numId w:val="4"/>
+        </w:numPr>
+        <w:rPr>
+          <w:lang w:val="nl-NL"/>
+        </w:rPr>
+      </w:pPr>
+      <w:r>
+        <w:rPr>
+          <w:lang w:val="nl-NL"/>
+        </w:rPr>
+        <w:t>Simpele formule</w:t>
+      </w:r>
+    </w:p>
+    <w:p>
+      <w:pPr>
+        <w:pStyle w:val="Lijstalinea"/>
+        <w:numPr>
+          <w:ilvl w:val="1"/>
+          <w:numId w:val="4"/>
+        </w:numPr>
+        <w:rPr>
+          <w:lang w:val="nl-NL"/>
+        </w:rPr>
+      </w:pPr>
+      <w:r>
+        <w:rPr>
+          <w:lang w:val="nl-NL"/>
+        </w:rPr>
+        <w:t>Nadelen:</w:t>
+      </w:r>
+    </w:p>
+    <w:p>
+      <w:pPr>
+        <w:pStyle w:val="Lijstalinea"/>
+        <w:numPr>
+          <w:ilvl w:val="2"/>
+          <w:numId w:val="4"/>
+        </w:numPr>
+        <w:rPr>
+          <w:lang w:val="nl-NL"/>
+        </w:rPr>
+      </w:pPr>
+      <w:r>
+        <w:rPr>
+          <w:lang w:val="nl-NL"/>
+        </w:rPr>
+        <w:t xml:space="preserve">Niet elke waarde draagt even veel bij aan het plaatje, hierdoor zal het gemiddelde nemen van de 3 waarden geen accurate </w:t>
+      </w:r>
+      <w:proofErr w:type="spellStart"/>
+      <w:r>
+        <w:rPr>
+          <w:lang w:val="nl-NL"/>
+        </w:rPr>
+        <w:t>Grayscale</w:t>
+      </w:r>
+      <w:proofErr w:type="spellEnd"/>
+      <w:r>
+        <w:rPr>
+          <w:lang w:val="nl-NL"/>
+        </w:rPr>
+        <w:t xml:space="preserve"> waarde opleveren</w:t>
+      </w:r>
+      <w:r>
+        <w:rPr>
+          <w:lang w:val="nl-NL"/>
+        </w:rPr>
+        <w:t>, de intensiteit neemt erg af</w:t>
+      </w:r>
+      <w:r>
+        <w:rPr>
+          <w:lang w:val="nl-NL"/>
+        </w:rPr>
+        <w:t>.</w:t>
+      </w:r>
+    </w:p>
+    <w:p>
+      <w:pPr>
+        <w:pStyle w:val="Lijstalinea"/>
+        <w:numPr>
           <w:ilvl w:val="0"/>
           <w:numId w:val="4"/>
         </w:numPr>
@@ -212,8 +301,146 @@
         <w:rPr>
           <w:lang w:val="nl-NL"/>
         </w:rPr>
-        <w:t>Gewicht: 0.3r + 0.6g + 0.1b (deze waarden kunnen licht worden veranderd, bv naar 0.29r + 0.59g + 0.12b)</w:t>
-      </w:r>
+        <w:t>Gewicht</w:t>
+      </w:r>
+      <w:r>
+        <w:rPr>
+          <w:lang w:val="nl-NL"/>
+        </w:rPr>
+        <w:t xml:space="preserve"> / Helderheid</w:t>
+      </w:r>
+      <w:r>
+        <w:rPr>
+          <w:lang w:val="nl-NL"/>
+        </w:rPr>
+        <w:t>: 0.3r + 0.6g + 0.1b (deze waarden kunnen licht worden veranderd, bv naar 0.29r + 0.59g + 0.12b)</w:t>
+      </w:r>
+    </w:p>
+    <w:p>
+      <w:pPr>
+        <w:pStyle w:val="Lijstalinea"/>
+        <w:numPr>
+          <w:ilvl w:val="1"/>
+          <w:numId w:val="4"/>
+        </w:numPr>
+        <w:rPr>
+          <w:lang w:val="nl-NL"/>
+        </w:rPr>
+      </w:pPr>
+      <w:r>
+        <w:rPr>
+          <w:lang w:val="nl-NL"/>
+        </w:rPr>
+        <w:t>Voordelen:</w:t>
+      </w:r>
+    </w:p>
+    <w:p>
+      <w:pPr>
+        <w:pStyle w:val="Lijstalinea"/>
+        <w:numPr>
+          <w:ilvl w:val="2"/>
+          <w:numId w:val="4"/>
+        </w:numPr>
+        <w:rPr>
+          <w:lang w:val="nl-NL"/>
+        </w:rPr>
+      </w:pPr>
+      <w:r>
+        <w:rPr>
+          <w:lang w:val="nl-NL"/>
+        </w:rPr>
+        <w:t>Elke waarde van RGB krijgt een gewicht die correspondeert met zijn golflengte. Hierdoor zal de intensiteit worden behouden.</w:t>
+      </w:r>
+    </w:p>
+    <w:p>
+      <w:pPr>
+        <w:pStyle w:val="Lijstalinea"/>
+        <w:numPr>
+          <w:ilvl w:val="1"/>
+          <w:numId w:val="4"/>
+        </w:numPr>
+        <w:rPr>
+          <w:lang w:val="nl-NL"/>
+        </w:rPr>
+      </w:pPr>
+      <w:r>
+        <w:rPr>
+          <w:lang w:val="nl-NL"/>
+        </w:rPr>
+        <w:t>Nadelen</w:t>
+      </w:r>
+      <w:r>
+        <w:rPr>
+          <w:lang w:val="nl-NL"/>
+        </w:rPr>
+        <w:t>:</w:t>
+      </w:r>
+    </w:p>
+    <w:p>
+      <w:pPr>
+        <w:pStyle w:val="Lijstalinea"/>
+        <w:numPr>
+          <w:ilvl w:val="2"/>
+          <w:numId w:val="4"/>
+        </w:numPr>
+        <w:rPr>
+          <w:lang w:val="nl-NL"/>
+        </w:rPr>
+      </w:pPr>
+      <w:r>
+        <w:rPr>
+          <w:lang w:val="nl-NL"/>
+        </w:rPr>
+        <w:t>De formule is iets complexer door de gewichten.</w:t>
+      </w:r>
+    </w:p>
+    <w:p>
+      <w:pPr>
+        <w:pStyle w:val="Lijstalinea"/>
+        <w:ind w:left="0"/>
+        <w:rPr>
+          <w:lang w:val="nl-NL"/>
+        </w:rPr>
+      </w:pPr>
+    </w:p>
+    <w:p>
+      <w:pPr>
+        <w:rPr>
+          <w:lang w:val="nl-NL"/>
+        </w:rPr>
+      </w:pPr>
+      <w:r>
+        <w:rPr>
+          <w:b/>
+          <w:lang w:val="nl-NL"/>
+        </w:rPr>
+        <w:t>Bronnen:</w:t>
+      </w:r>
+      <w:r>
+        <w:rPr>
+          <w:lang w:val="nl-NL"/>
+        </w:rPr>
+        <w:br/>
+      </w:r>
+      <w:hyperlink r:id="rId5" w:history="1">
+        <w:r>
+          <w:rPr>
+            <w:rStyle w:val="Hyperlink"/>
+            <w:lang w:val="nl-NL"/>
+          </w:rPr>
+          <w:t>https://stackoverflow.com/questions/687261/converting-rgb-to-grayscale-intensity</w:t>
+        </w:r>
+      </w:hyperlink>
+    </w:p>
+    <w:p>
+      <w:hyperlink r:id="rId6" w:history="1">
+        <w:r>
+          <w:rPr>
+            <w:rStyle w:val="Hyperlink"/>
+          </w:rPr>
+          <w:t>https://www.tutorialspoint.com/dip/grayscale_to_rgb_conversion.htm</w:t>
+        </w:r>
+      </w:hyperlink>
     </w:p>
     <w:p>
       <w:pPr>
@@ -239,43 +466,19 @@
         <w:rPr>
           <w:lang w:val="nl-NL"/>
         </w:rPr>
-        <w:t>Wij hebben gekozen voor de gewicht formule ‘</w:t>
-      </w:r>
-      <w:r>
-        <w:rPr>
-          <w:lang w:val="nl-NL"/>
-        </w:rPr>
-        <w:t>0.3r + 0.</w:t>
-      </w:r>
-      <w:r>
-        <w:rPr>
-          <w:lang w:val="nl-NL"/>
-        </w:rPr>
-        <w:t>59</w:t>
-      </w:r>
-      <w:r>
-        <w:rPr>
-          <w:lang w:val="nl-NL"/>
-        </w:rPr>
-        <w:t>g + 0.1</w:t>
-      </w:r>
-      <w:r>
-        <w:rPr>
-          <w:lang w:val="nl-NL"/>
-        </w:rPr>
-        <w:t>1</w:t>
-      </w:r>
-      <w:r>
-        <w:rPr>
-          <w:lang w:val="nl-NL"/>
-        </w:rPr>
-        <w:t>b</w:t>
-      </w:r>
-      <w:r>
-        <w:rPr>
-          <w:lang w:val="nl-NL"/>
-        </w:rPr>
-        <w:t>’, hierdoor wordt de RGB waarde naar de meest accurate grijswaarde omgezet.</w:t>
+        <w:t>Wij hebben gekozen voor de gewicht formule ‘0.3r + 0.59g + 0.11b’, hierdoor wordt de RGB waarde naar de meest accurate grijswaarde omgezet</w:t>
+      </w:r>
+      <w:r>
+        <w:rPr>
+          <w:lang w:val="nl-NL"/>
+        </w:rPr>
+        <w:t xml:space="preserve"> en blijft ook de intensiteit goed behouden</w:t>
+      </w:r>
+      <w:r>
+        <w:rPr>
+          <w:lang w:val="nl-NL"/>
+        </w:rPr>
+        <w:t>.</w:t>
       </w:r>
     </w:p>
     <w:p>
@@ -302,6 +505,55 @@
         <w:rPr>
           <w:lang w:val="nl-NL"/>
         </w:rPr>
+        <w:t xml:space="preserve">Deze conversie van een RGB Image naar een </w:t>
+      </w:r>
+      <w:proofErr w:type="spellStart"/>
+      <w:r>
+        <w:rPr>
+          <w:lang w:val="nl-NL"/>
+        </w:rPr>
+        <w:t>Intensity</w:t>
+      </w:r>
+      <w:proofErr w:type="spellEnd"/>
+      <w:r>
+        <w:rPr>
+          <w:lang w:val="nl-NL"/>
+        </w:rPr>
+        <w:t xml:space="preserve"> Image gaan wij implementeren in StudentPreProcessing.cpp in functie </w:t>
+      </w:r>
+      <w:proofErr w:type="spellStart"/>
+      <w:r>
+        <w:rPr>
+          <w:lang w:val="nl-NL"/>
+        </w:rPr>
+        <w:t>stepToIntensityImage</w:t>
+      </w:r>
+      <w:proofErr w:type="spellEnd"/>
+      <w:r>
+        <w:rPr>
+          <w:lang w:val="nl-NL"/>
+        </w:rPr>
+        <w:t>. De code zal niet veel zijn aangezien er enkel een nieuwe Image moet worden gemaakt en dan d</w:t>
+      </w:r>
+      <w:bookmarkStart w:id="0" w:name="_GoBack"/>
+      <w:bookmarkEnd w:id="0"/>
+      <w:r>
+        <w:rPr>
+          <w:lang w:val="nl-NL"/>
+        </w:rPr>
+        <w:t xml:space="preserve">oor alle pixels heen gelopen moet worden om de formule op toe te passen. </w:t>
+      </w:r>
+    </w:p>
+    <w:p>
+      <w:pPr>
+        <w:rPr>
+          <w:lang w:val="nl-NL"/>
+        </w:rPr>
+      </w:pPr>
+      <w:r>
+        <w:rPr>
+          <w:lang w:val="nl-NL"/>
+        </w:rPr>
         <w:t xml:space="preserve">We gaan door de hele RGB image heen, voeren </w:t>
       </w:r>
       <w:r>
@@ -350,13 +602,7 @@
         <w:rPr>
           <w:lang w:val="nl-NL"/>
         </w:rPr>
-        <w:t xml:space="preserve"> * 0.11f</w:t>
-      </w:r>
-      <w:r>
-        <w:rPr>
-          <w:lang w:val="nl-NL"/>
-        </w:rPr>
-        <w:t>’</w:t>
+        <w:t xml:space="preserve"> * 0.11f’</w:t>
       </w:r>
       <w:r>
         <w:rPr>
@@ -390,6 +636,7 @@
         <w:rPr>
           <w:lang w:val="nl-NL"/>
         </w:rPr>
+        <w:lastRenderedPageBreak/>
         <w:t>E</w:t>
       </w:r>
       <w:r>
@@ -409,8 +656,15 @@
         <w:rPr>
           <w:lang w:val="nl-NL"/>
         </w:rPr>
-        <w:t>We testen de snelheid van de conversie door hem herhaaldelijk uit te voeren.</w:t>
-      </w:r>
+        <w:t># TODO</w:t>
+      </w:r>
+    </w:p>
+    <w:p>
+      <w:pPr>
+        <w:rPr>
+          <w:lang w:val="nl-NL"/>
+        </w:rPr>
+      </w:pPr>
     </w:p>
     <w:sectPr>
       <w:pgSz w:w="12240" w:h="15840"/>
@@ -552,7 +806,7 @@
         <w:rFonts w:ascii="Calibri" w:eastAsiaTheme="minorEastAsia" w:hAnsi="Calibri" w:cstheme="minorBidi" w:hint="default"/>
       </w:rPr>
     </w:lvl>
-    <w:lvl w:ilvl="1" w:tplc="08090003" w:tentative="1">
+    <w:lvl w:ilvl="1" w:tplc="08090003">
       <w:start w:val="1"/>
       <w:numFmt w:val="bullet"/>
       <w:lvlText w:val="o"/>
@@ -564,7 +818,7 @@
         <w:rFonts w:ascii="Courier New" w:hAnsi="Courier New" w:cs="Courier New" w:hint="default"/>
       </w:rPr>
     </w:lvl>
-    <w:lvl w:ilvl="2" w:tplc="08090005" w:tentative="1">
+    <w:lvl w:ilvl="2" w:tplc="08090005">
       <w:start w:val="1"/>
       <w:numFmt w:val="bullet"/>
       <w:lvlText w:val=""/>
@@ -836,7 +1090,7 @@
     <w:lsdException w:name="Table Web 2" w:semiHidden="1" w:unhideWhenUsed="1"/>
     <w:lsdException w:name="Table Web 3" w:semiHidden="1" w:unhideWhenUsed="1"/>
     <w:lsdException w:name="Balloon Text" w:semiHidden="1" w:unhideWhenUsed="1"/>
-    <w:lsdException w:name="Table Grid" w:semiHidden="1" w:uiPriority="59" w:unhideWhenUsed="1"/>
+    <w:lsdException w:name="Table Grid" w:uiPriority="59"/>
     <w:lsdException w:name="Table Theme" w:semiHidden="1" w:unhideWhenUsed="1"/>
     <w:lsdException w:name="Placeholder Text" w:semiHidden="1"/>
     <w:lsdException w:name="No Spacing" w:uiPriority="1" w:qFormat="1"/>
@@ -1685,6 +1939,18 @@
       <w:smallCaps/>
       <w:color w:val="4F81BD" w:themeColor="accent1"/>
       <w:spacing w:val="6"/>
+    </w:rPr>
+  </w:style>
+  <w:style w:type="character" w:styleId="Hyperlink">
+    <w:name w:val="Hyperlink"/>
+    <w:basedOn w:val="Standaardalinea-lettertype"/>
+    <w:uiPriority w:val="99"/>
+    <w:semiHidden/>
+    <w:unhideWhenUsed/>
+    <w:rsid w:val="000A0392"/>
+    <w:rPr>
+      <w:color w:val="0000FF"/>
+      <w:u w:val="single"/>
     </w:rPr>
   </w:style>
 </w:styles>

</xml_diff>

<commit_message>
evaluatie gemaakt voor implementatieplannen meetrapporten verbeterd met uitgebreide tests en diagrammen
</commit_message>
<xml_diff>
--- a/implementatieplannen/working/Implementatieplan Conversie.docx
+++ b/implementatieplannen/working/Implementatieplan Conversie.docx
@@ -4,7 +4,7 @@
   <w:body>
     <w:p>
       <w:pPr>
-        <w:pStyle w:val="Kop1"/>
+        <w:pStyle w:val="Heading1"/>
         <w:rPr>
           <w:lang w:val="nl-NL"/>
         </w:rPr>
@@ -24,7 +24,7 @@
     </w:p>
     <w:p>
       <w:pPr>
-        <w:pStyle w:val="Kop2"/>
+        <w:pStyle w:val="Heading2"/>
         <w:rPr>
           <w:lang w:val="nl-NL"/>
         </w:rPr>
@@ -71,16 +71,8 @@
         <w:rPr>
           <w:lang w:val="nl-NL"/>
         </w:rPr>
-        <w:t xml:space="preserve">Victor </w:t>
-      </w:r>
-      <w:proofErr w:type="spellStart"/>
-      <w:r>
-        <w:rPr>
-          <w:lang w:val="nl-NL"/>
-        </w:rPr>
-        <w:t>Adamse</w:t>
-      </w:r>
-      <w:proofErr w:type="spellEnd"/>
+        <w:t>Victor Adamse</w:t>
+      </w:r>
     </w:p>
     <w:p>
       <w:pPr>
@@ -103,7 +95,7 @@
     </w:p>
     <w:p>
       <w:pPr>
-        <w:pStyle w:val="Kop2"/>
+        <w:pStyle w:val="Heading2"/>
         <w:rPr>
           <w:lang w:val="nl-NL"/>
         </w:rPr>
@@ -125,26 +117,12 @@
         <w:rPr>
           <w:lang w:val="nl-NL"/>
         </w:rPr>
-        <w:t xml:space="preserve">Het doel is het omzetten van een RGB Image naar een </w:t>
-      </w:r>
-      <w:proofErr w:type="spellStart"/>
-      <w:r>
-        <w:rPr>
-          <w:lang w:val="nl-NL"/>
-        </w:rPr>
-        <w:t>Intensity</w:t>
-      </w:r>
-      <w:proofErr w:type="spellEnd"/>
-      <w:r>
-        <w:rPr>
-          <w:lang w:val="nl-NL"/>
-        </w:rPr>
-        <w:t xml:space="preserve"> Image.</w:t>
-      </w:r>
-    </w:p>
-    <w:p>
-      <w:pPr>
-        <w:pStyle w:val="Kop2"/>
+        <w:t>Het doel is het omzetten van een RGB Image naar een Intensity Image.</w:t>
+      </w:r>
+    </w:p>
+    <w:p>
+      <w:pPr>
+        <w:pStyle w:val="Heading2"/>
         <w:rPr>
           <w:lang w:val="nl-NL"/>
         </w:rPr>
@@ -158,7 +136,7 @@
     </w:p>
     <w:p>
       <w:pPr>
-        <w:pStyle w:val="Lijstalinea"/>
+        <w:pStyle w:val="ListParagraph"/>
         <w:numPr>
           <w:ilvl w:val="0"/>
           <w:numId w:val="4"/>
@@ -171,26 +149,12 @@
         <w:rPr>
           <w:lang w:val="nl-NL"/>
         </w:rPr>
-        <w:t>Het gemiddelde: (</w:t>
-      </w:r>
-      <w:proofErr w:type="spellStart"/>
-      <w:r>
-        <w:rPr>
-          <w:lang w:val="nl-NL"/>
-        </w:rPr>
-        <w:t>r+g+b</w:t>
-      </w:r>
-      <w:proofErr w:type="spellEnd"/>
-      <w:r>
-        <w:rPr>
-          <w:lang w:val="nl-NL"/>
-        </w:rPr>
-        <w:t>) / 3</w:t>
-      </w:r>
-    </w:p>
-    <w:p>
-      <w:pPr>
-        <w:pStyle w:val="Lijstalinea"/>
+        <w:t>Het gemiddelde: (r+g+b) / 3</w:t>
+      </w:r>
+    </w:p>
+    <w:p>
+      <w:pPr>
+        <w:pStyle w:val="ListParagraph"/>
         <w:numPr>
           <w:ilvl w:val="1"/>
           <w:numId w:val="4"/>
@@ -208,7 +172,7 @@
     </w:p>
     <w:p>
       <w:pPr>
-        <w:pStyle w:val="Lijstalinea"/>
+        <w:pStyle w:val="ListParagraph"/>
         <w:numPr>
           <w:ilvl w:val="2"/>
           <w:numId w:val="4"/>
@@ -226,7 +190,7 @@
     </w:p>
     <w:p>
       <w:pPr>
-        <w:pStyle w:val="Lijstalinea"/>
+        <w:pStyle w:val="ListParagraph"/>
         <w:numPr>
           <w:ilvl w:val="1"/>
           <w:numId w:val="4"/>
@@ -244,7 +208,7 @@
     </w:p>
     <w:p>
       <w:pPr>
-        <w:pStyle w:val="Lijstalinea"/>
+        <w:pStyle w:val="ListParagraph"/>
         <w:numPr>
           <w:ilvl w:val="2"/>
           <w:numId w:val="4"/>
@@ -257,21 +221,7 @@
         <w:rPr>
           <w:lang w:val="nl-NL"/>
         </w:rPr>
-        <w:t xml:space="preserve">Niet elke waarde draagt even veel bij aan het plaatje, hierdoor zal het gemiddelde nemen van de 3 waarden geen accurate </w:t>
-      </w:r>
-      <w:proofErr w:type="spellStart"/>
-      <w:r>
-        <w:rPr>
-          <w:lang w:val="nl-NL"/>
-        </w:rPr>
-        <w:t>Grayscale</w:t>
-      </w:r>
-      <w:proofErr w:type="spellEnd"/>
-      <w:r>
-        <w:rPr>
-          <w:lang w:val="nl-NL"/>
-        </w:rPr>
-        <w:t xml:space="preserve"> waarde opleveren</w:t>
+        <w:t>Niet elke waarde draagt even veel bij aan het plaatje, hierdoor zal het gemiddelde nemen van de 3 waarden geen accurate Grayscale waarde opleveren</w:t>
       </w:r>
       <w:r>
         <w:rPr>
@@ -288,7 +238,7 @@
     </w:p>
     <w:p>
       <w:pPr>
-        <w:pStyle w:val="Lijstalinea"/>
+        <w:pStyle w:val="ListParagraph"/>
         <w:numPr>
           <w:ilvl w:val="0"/>
           <w:numId w:val="4"/>
@@ -318,7 +268,7 @@
     </w:p>
     <w:p>
       <w:pPr>
-        <w:pStyle w:val="Lijstalinea"/>
+        <w:pStyle w:val="ListParagraph"/>
         <w:numPr>
           <w:ilvl w:val="1"/>
           <w:numId w:val="4"/>
@@ -336,7 +286,7 @@
     </w:p>
     <w:p>
       <w:pPr>
-        <w:pStyle w:val="Lijstalinea"/>
+        <w:pStyle w:val="ListParagraph"/>
         <w:numPr>
           <w:ilvl w:val="2"/>
           <w:numId w:val="4"/>
@@ -354,7 +304,7 @@
     </w:p>
     <w:p>
       <w:pPr>
-        <w:pStyle w:val="Lijstalinea"/>
+        <w:pStyle w:val="ListParagraph"/>
         <w:numPr>
           <w:ilvl w:val="1"/>
           <w:numId w:val="4"/>
@@ -367,18 +317,12 @@
         <w:rPr>
           <w:lang w:val="nl-NL"/>
         </w:rPr>
-        <w:t>Nadelen</w:t>
-      </w:r>
-      <w:r>
-        <w:rPr>
-          <w:lang w:val="nl-NL"/>
-        </w:rPr>
-        <w:t>:</w:t>
-      </w:r>
-    </w:p>
-    <w:p>
-      <w:pPr>
-        <w:pStyle w:val="Lijstalinea"/>
+        <w:t>Nadelen:</w:t>
+      </w:r>
+    </w:p>
+    <w:p>
+      <w:pPr>
+        <w:pStyle w:val="ListParagraph"/>
         <w:numPr>
           <w:ilvl w:val="2"/>
           <w:numId w:val="4"/>
@@ -396,7 +340,7 @@
     </w:p>
     <w:p>
       <w:pPr>
-        <w:pStyle w:val="Lijstalinea"/>
+        <w:pStyle w:val="ListParagraph"/>
         <w:ind w:left="0"/>
         <w:rPr>
           <w:lang w:val="nl-NL"/>
@@ -433,10 +377,16 @@
       </w:hyperlink>
     </w:p>
     <w:p>
+      <w:pPr>
+        <w:rPr>
+          <w:lang w:val="nl-NL"/>
+        </w:rPr>
+      </w:pPr>
       <w:hyperlink r:id="rId6" w:history="1">
         <w:r>
           <w:rPr>
             <w:rStyle w:val="Hyperlink"/>
+            <w:lang w:val="nl-NL"/>
           </w:rPr>
           <w:t>https://www.tutorialspoint.com/dip/grayscale_to_rgb_conversion.htm</w:t>
         </w:r>
@@ -444,7 +394,7 @@
     </w:p>
     <w:p>
       <w:pPr>
-        <w:pStyle w:val="Kop2"/>
+        <w:pStyle w:val="Heading2"/>
         <w:rPr>
           <w:lang w:val="nl-NL"/>
         </w:rPr>
@@ -483,7 +433,7 @@
     </w:p>
     <w:p>
       <w:pPr>
-        <w:pStyle w:val="Kop2"/>
+        <w:pStyle w:val="Heading2"/>
         <w:rPr>
           <w:lang w:val="nl-NL"/>
         </w:rPr>
@@ -505,166 +455,87 @@
         <w:rPr>
           <w:lang w:val="nl-NL"/>
         </w:rPr>
-        <w:t xml:space="preserve">Deze conversie van een RGB Image naar een </w:t>
-      </w:r>
-      <w:proofErr w:type="spellStart"/>
-      <w:r>
-        <w:rPr>
-          <w:lang w:val="nl-NL"/>
-        </w:rPr>
-        <w:t>Intensity</w:t>
-      </w:r>
-      <w:proofErr w:type="spellEnd"/>
-      <w:r>
-        <w:rPr>
-          <w:lang w:val="nl-NL"/>
-        </w:rPr>
-        <w:t xml:space="preserve"> Image gaan wij implementeren in StudentPreProcessing.cpp in functie </w:t>
-      </w:r>
-      <w:proofErr w:type="spellStart"/>
-      <w:r>
-        <w:rPr>
-          <w:lang w:val="nl-NL"/>
-        </w:rPr>
-        <w:t>stepToIntensityImage</w:t>
-      </w:r>
-      <w:proofErr w:type="spellEnd"/>
-      <w:r>
-        <w:rPr>
-          <w:lang w:val="nl-NL"/>
-        </w:rPr>
-        <w:t>. De code zal niet veel zijn aangezien er enkel een nieuwe Image moet worden gemaakt en dan d</w:t>
+        <w:t xml:space="preserve">Deze conversie van een RGB Image naar een Intensity Image gaan wij implementeren in StudentPreProcessing.cpp in functie stepToIntensityImage. De code zal niet veel zijn aangezien er enkel een nieuwe Image moet worden gemaakt en dan door alle pixels heen gelopen moet worden om de formule op toe te passen. </w:t>
+      </w:r>
+    </w:p>
+    <w:p>
+      <w:pPr>
+        <w:rPr>
+          <w:lang w:val="nl-NL"/>
+        </w:rPr>
+      </w:pPr>
+      <w:r>
+        <w:rPr>
+          <w:lang w:val="nl-NL"/>
+        </w:rPr>
+        <w:t xml:space="preserve">We gaan door de hele RGB image heen, voeren </w:t>
+      </w:r>
+      <w:r>
+        <w:rPr>
+          <w:lang w:val="nl-NL"/>
+        </w:rPr>
+        <w:t>formule ‘pixel.r * 0.3f + pixel.g * 0.59f + pixel.b * 0.11f’</w:t>
+      </w:r>
+      <w:r>
+        <w:rPr>
+          <w:lang w:val="nl-NL"/>
+        </w:rPr>
+        <w:t xml:space="preserve"> uit op elke pixel en plaatsen deze in een nieuwe ‘IntensityImage’.</w:t>
+      </w:r>
+    </w:p>
+    <w:p>
+      <w:pPr>
+        <w:pStyle w:val="Heading2"/>
+        <w:rPr>
+          <w:lang w:val="nl-NL"/>
+        </w:rPr>
+      </w:pPr>
+      <w:r>
+        <w:rPr>
+          <w:lang w:val="nl-NL"/>
+        </w:rPr>
+        <w:lastRenderedPageBreak/>
+        <w:t>E</w:t>
+      </w:r>
+      <w:r>
+        <w:rPr>
+          <w:lang w:val="nl-NL"/>
+        </w:rPr>
+        <w:t>valuatie</w:t>
+      </w:r>
+    </w:p>
+    <w:p>
+      <w:pPr>
+        <w:rPr>
+          <w:lang w:val="nl-NL"/>
+        </w:rPr>
+      </w:pPr>
+      <w:r>
+        <w:rPr>
+          <w:lang w:val="nl-NL"/>
+        </w:rPr>
+        <w:t xml:space="preserve">Om onze methode te vergelijken met de default methode gaan we tests uitvoeren. We gaan de 2 implementaties vergelijken op snelheid. Hiervoor gaan we de conversie functie (pre-processing stap 1) in een loop herhalend uitoeren. </w:t>
+      </w:r>
+      <w:r>
+        <w:rPr>
+          <w:lang w:val="nl-NL"/>
+        </w:rPr>
+        <w:t xml:space="preserve">Uit de metingen zullen we de minimale, maximale en gemiddelde tijd halen. De resultaten van de default implementatie en onze implementatie zullen </w:t>
+      </w:r>
+      <w:r>
+        <w:rPr>
+          <w:lang w:val="nl-NL"/>
+        </w:rPr>
+        <w:t xml:space="preserve">we </w:t>
+      </w:r>
+      <w:r>
+        <w:rPr>
+          <w:lang w:val="nl-NL"/>
+        </w:rPr>
+        <w:t>vergelijken om het verschil te zien.</w:t>
       </w:r>
       <w:bookmarkStart w:id="0" w:name="_GoBack"/>
       <w:bookmarkEnd w:id="0"/>
-      <w:r>
-        <w:rPr>
-          <w:lang w:val="nl-NL"/>
-        </w:rPr>
-        <w:t xml:space="preserve">oor alle pixels heen gelopen moet worden om de formule op toe te passen. </w:t>
-      </w:r>
-    </w:p>
-    <w:p>
-      <w:pPr>
-        <w:rPr>
-          <w:lang w:val="nl-NL"/>
-        </w:rPr>
-      </w:pPr>
-      <w:r>
-        <w:rPr>
-          <w:lang w:val="nl-NL"/>
-        </w:rPr>
-        <w:t xml:space="preserve">We gaan door de hele RGB image heen, voeren </w:t>
-      </w:r>
-      <w:r>
-        <w:rPr>
-          <w:lang w:val="nl-NL"/>
-        </w:rPr>
-        <w:t>formule ‘</w:t>
-      </w:r>
-      <w:proofErr w:type="spellStart"/>
-      <w:r>
-        <w:rPr>
-          <w:lang w:val="nl-NL"/>
-        </w:rPr>
-        <w:t>pixel.r</w:t>
-      </w:r>
-      <w:proofErr w:type="spellEnd"/>
-      <w:r>
-        <w:rPr>
-          <w:lang w:val="nl-NL"/>
-        </w:rPr>
-        <w:t xml:space="preserve"> * 0.3f + </w:t>
-      </w:r>
-      <w:proofErr w:type="spellStart"/>
-      <w:r>
-        <w:rPr>
-          <w:lang w:val="nl-NL"/>
-        </w:rPr>
-        <w:t>pixel.g</w:t>
-      </w:r>
-      <w:proofErr w:type="spellEnd"/>
-      <w:r>
-        <w:rPr>
-          <w:lang w:val="nl-NL"/>
-        </w:rPr>
-        <w:t xml:space="preserve"> * 0.59f + </w:t>
-      </w:r>
-      <w:proofErr w:type="spellStart"/>
-      <w:r>
-        <w:rPr>
-          <w:lang w:val="nl-NL"/>
-        </w:rPr>
-        <w:t>pixel.b</w:t>
-      </w:r>
-      <w:proofErr w:type="spellEnd"/>
-      <w:r>
-        <w:rPr>
-          <w:lang w:val="nl-NL"/>
-        </w:rPr>
-        <w:t xml:space="preserve"> * 0.11f’</w:t>
-      </w:r>
-      <w:r>
-        <w:rPr>
-          <w:lang w:val="nl-NL"/>
-        </w:rPr>
-        <w:t xml:space="preserve"> uit op elke pixel en plaatsen deze in een nieuwe ‘</w:t>
-      </w:r>
-      <w:proofErr w:type="spellStart"/>
-      <w:r>
-        <w:rPr>
-          <w:lang w:val="nl-NL"/>
-        </w:rPr>
-        <w:t>IntensityImage</w:t>
-      </w:r>
-      <w:proofErr w:type="spellEnd"/>
-      <w:r>
-        <w:rPr>
-          <w:lang w:val="nl-NL"/>
-        </w:rPr>
-        <w:t>’.</w:t>
-      </w:r>
-    </w:p>
-    <w:p>
-      <w:pPr>
-        <w:pStyle w:val="Kop2"/>
-        <w:rPr>
-          <w:lang w:val="nl-NL"/>
-        </w:rPr>
-      </w:pPr>
-      <w:r>
-        <w:rPr>
-          <w:lang w:val="nl-NL"/>
-        </w:rPr>
-        <w:lastRenderedPageBreak/>
-        <w:t>E</w:t>
-      </w:r>
-      <w:r>
-        <w:rPr>
-          <w:lang w:val="nl-NL"/>
-        </w:rPr>
-        <w:t>valuatie</w:t>
-      </w:r>
-    </w:p>
-    <w:p>
-      <w:pPr>
-        <w:rPr>
-          <w:lang w:val="nl-NL"/>
-        </w:rPr>
-      </w:pPr>
-      <w:r>
-        <w:rPr>
-          <w:lang w:val="nl-NL"/>
-        </w:rPr>
-        <w:t># TODO</w:t>
-      </w:r>
-    </w:p>
-    <w:p>
-      <w:pPr>
-        <w:rPr>
-          <w:lang w:val="nl-NL"/>
-        </w:rPr>
-      </w:pPr>
     </w:p>
     <w:sectPr>
       <w:pgSz w:w="12240" w:h="15840"/>
@@ -1313,16 +1184,16 @@
     <w:lsdException w:name="Unresolved Mention" w:semiHidden="1" w:unhideWhenUsed="1"/>
     <w:lsdException w:name="Smart Link" w:semiHidden="1" w:unhideWhenUsed="1"/>
   </w:latentStyles>
-  <w:style w:type="paragraph" w:default="1" w:styleId="Standaard">
+  <w:style w:type="paragraph" w:default="1" w:styleId="Normal">
     <w:name w:val="Normal"/>
     <w:qFormat/>
     <w:rsid w:val="002A793A"/>
   </w:style>
-  <w:style w:type="paragraph" w:styleId="Kop1">
+  <w:style w:type="paragraph" w:styleId="Heading1">
     <w:name w:val="heading 1"/>
-    <w:basedOn w:val="Standaard"/>
-    <w:next w:val="Standaard"/>
-    <w:link w:val="Kop1Char"/>
+    <w:basedOn w:val="Normal"/>
+    <w:next w:val="Normal"/>
+    <w:link w:val="Heading1Char"/>
     <w:uiPriority w:val="9"/>
     <w:qFormat/>
     <w:rsid w:val="002A793A"/>
@@ -1339,11 +1210,11 @@
       <w:szCs w:val="30"/>
     </w:rPr>
   </w:style>
-  <w:style w:type="paragraph" w:styleId="Kop2">
+  <w:style w:type="paragraph" w:styleId="Heading2">
     <w:name w:val="heading 2"/>
-    <w:basedOn w:val="Standaard"/>
-    <w:next w:val="Standaard"/>
-    <w:link w:val="Kop2Char"/>
+    <w:basedOn w:val="Normal"/>
+    <w:next w:val="Normal"/>
+    <w:link w:val="Heading2Char"/>
     <w:uiPriority w:val="9"/>
     <w:unhideWhenUsed/>
     <w:qFormat/>
@@ -1361,11 +1232,11 @@
       <w:szCs w:val="28"/>
     </w:rPr>
   </w:style>
-  <w:style w:type="paragraph" w:styleId="Kop3">
+  <w:style w:type="paragraph" w:styleId="Heading3">
     <w:name w:val="heading 3"/>
-    <w:basedOn w:val="Standaard"/>
-    <w:next w:val="Standaard"/>
-    <w:link w:val="Kop3Char"/>
+    <w:basedOn w:val="Normal"/>
+    <w:next w:val="Normal"/>
+    <w:link w:val="Heading3Char"/>
     <w:uiPriority w:val="9"/>
     <w:semiHidden/>
     <w:unhideWhenUsed/>
@@ -1384,11 +1255,11 @@
       <w:szCs w:val="26"/>
     </w:rPr>
   </w:style>
-  <w:style w:type="paragraph" w:styleId="Kop4">
+  <w:style w:type="paragraph" w:styleId="Heading4">
     <w:name w:val="heading 4"/>
-    <w:basedOn w:val="Standaard"/>
-    <w:next w:val="Standaard"/>
-    <w:link w:val="Kop4Char"/>
+    <w:basedOn w:val="Normal"/>
+    <w:next w:val="Normal"/>
+    <w:link w:val="Heading4Char"/>
     <w:uiPriority w:val="9"/>
     <w:semiHidden/>
     <w:unhideWhenUsed/>
@@ -1409,11 +1280,11 @@
       <w:szCs w:val="25"/>
     </w:rPr>
   </w:style>
-  <w:style w:type="paragraph" w:styleId="Kop5">
+  <w:style w:type="paragraph" w:styleId="Heading5">
     <w:name w:val="heading 5"/>
-    <w:basedOn w:val="Standaard"/>
-    <w:next w:val="Standaard"/>
-    <w:link w:val="Kop5Char"/>
+    <w:basedOn w:val="Normal"/>
+    <w:next w:val="Normal"/>
+    <w:link w:val="Heading5Char"/>
     <w:uiPriority w:val="9"/>
     <w:semiHidden/>
     <w:unhideWhenUsed/>
@@ -1434,11 +1305,11 @@
       <w:szCs w:val="24"/>
     </w:rPr>
   </w:style>
-  <w:style w:type="paragraph" w:styleId="Kop6">
+  <w:style w:type="paragraph" w:styleId="Heading6">
     <w:name w:val="heading 6"/>
-    <w:basedOn w:val="Standaard"/>
-    <w:next w:val="Standaard"/>
-    <w:link w:val="Kop6Char"/>
+    <w:basedOn w:val="Normal"/>
+    <w:next w:val="Normal"/>
+    <w:link w:val="Heading6Char"/>
     <w:uiPriority w:val="9"/>
     <w:semiHidden/>
     <w:unhideWhenUsed/>
@@ -1459,11 +1330,11 @@
       <w:szCs w:val="23"/>
     </w:rPr>
   </w:style>
-  <w:style w:type="paragraph" w:styleId="Kop7">
+  <w:style w:type="paragraph" w:styleId="Heading7">
     <w:name w:val="heading 7"/>
-    <w:basedOn w:val="Standaard"/>
-    <w:next w:val="Standaard"/>
-    <w:link w:val="Kop7Char"/>
+    <w:basedOn w:val="Normal"/>
+    <w:next w:val="Normal"/>
+    <w:link w:val="Heading7Char"/>
     <w:uiPriority w:val="9"/>
     <w:semiHidden/>
     <w:unhideWhenUsed/>
@@ -1480,11 +1351,11 @@
       <w:color w:val="244061" w:themeColor="accent1" w:themeShade="80"/>
     </w:rPr>
   </w:style>
-  <w:style w:type="paragraph" w:styleId="Kop8">
+  <w:style w:type="paragraph" w:styleId="Heading8">
     <w:name w:val="heading 8"/>
-    <w:basedOn w:val="Standaard"/>
-    <w:next w:val="Standaard"/>
-    <w:link w:val="Kop8Char"/>
+    <w:basedOn w:val="Normal"/>
+    <w:next w:val="Normal"/>
+    <w:link w:val="Heading8Char"/>
     <w:uiPriority w:val="9"/>
     <w:semiHidden/>
     <w:unhideWhenUsed/>
@@ -1503,11 +1374,11 @@
       <w:szCs w:val="21"/>
     </w:rPr>
   </w:style>
-  <w:style w:type="paragraph" w:styleId="Kop9">
+  <w:style w:type="paragraph" w:styleId="Heading9">
     <w:name w:val="heading 9"/>
-    <w:basedOn w:val="Standaard"/>
-    <w:next w:val="Standaard"/>
-    <w:link w:val="Kop9Char"/>
+    <w:basedOn w:val="Normal"/>
+    <w:next w:val="Normal"/>
+    <w:link w:val="Heading9Char"/>
     <w:uiPriority w:val="9"/>
     <w:semiHidden/>
     <w:unhideWhenUsed/>
@@ -1524,13 +1395,13 @@
       <w:color w:val="984806" w:themeColor="accent6" w:themeShade="80"/>
     </w:rPr>
   </w:style>
-  <w:style w:type="character" w:default="1" w:styleId="Standaardalinea-lettertype">
+  <w:style w:type="character" w:default="1" w:styleId="DefaultParagraphFont">
     <w:name w:val="Default Paragraph Font"/>
     <w:uiPriority w:val="1"/>
     <w:semiHidden/>
     <w:unhideWhenUsed/>
   </w:style>
-  <w:style w:type="table" w:default="1" w:styleId="Standaardtabel">
+  <w:style w:type="table" w:default="1" w:styleId="TableNormal">
     <w:name w:val="Normal Table"/>
     <w:uiPriority w:val="99"/>
     <w:semiHidden/>
@@ -1545,16 +1416,16 @@
       </w:tblCellMar>
     </w:tblPr>
   </w:style>
-  <w:style w:type="numbering" w:default="1" w:styleId="Geenlijst">
+  <w:style w:type="numbering" w:default="1" w:styleId="NoList">
     <w:name w:val="No List"/>
     <w:uiPriority w:val="99"/>
     <w:semiHidden/>
     <w:unhideWhenUsed/>
   </w:style>
-  <w:style w:type="character" w:customStyle="1" w:styleId="Kop1Char">
-    <w:name w:val="Kop 1 Char"/>
-    <w:basedOn w:val="Standaardalinea-lettertype"/>
-    <w:link w:val="Kop1"/>
+  <w:style w:type="character" w:customStyle="1" w:styleId="Heading1Char">
+    <w:name w:val="Heading 1 Char"/>
+    <w:basedOn w:val="DefaultParagraphFont"/>
+    <w:link w:val="Heading1"/>
     <w:uiPriority w:val="9"/>
     <w:rsid w:val="002A793A"/>
     <w:rPr>
@@ -1564,10 +1435,10 @@
       <w:szCs w:val="30"/>
     </w:rPr>
   </w:style>
-  <w:style w:type="character" w:customStyle="1" w:styleId="Kop2Char">
-    <w:name w:val="Kop 2 Char"/>
-    <w:basedOn w:val="Standaardalinea-lettertype"/>
-    <w:link w:val="Kop2"/>
+  <w:style w:type="character" w:customStyle="1" w:styleId="Heading2Char">
+    <w:name w:val="Heading 2 Char"/>
+    <w:basedOn w:val="DefaultParagraphFont"/>
+    <w:link w:val="Heading2"/>
     <w:uiPriority w:val="9"/>
     <w:rsid w:val="002A793A"/>
     <w:rPr>
@@ -1577,10 +1448,10 @@
       <w:szCs w:val="28"/>
     </w:rPr>
   </w:style>
-  <w:style w:type="character" w:customStyle="1" w:styleId="Kop3Char">
-    <w:name w:val="Kop 3 Char"/>
-    <w:basedOn w:val="Standaardalinea-lettertype"/>
-    <w:link w:val="Kop3"/>
+  <w:style w:type="character" w:customStyle="1" w:styleId="Heading3Char">
+    <w:name w:val="Heading 3 Char"/>
+    <w:basedOn w:val="DefaultParagraphFont"/>
+    <w:link w:val="Heading3"/>
     <w:uiPriority w:val="9"/>
     <w:semiHidden/>
     <w:rsid w:val="002A793A"/>
@@ -1591,10 +1462,10 @@
       <w:szCs w:val="26"/>
     </w:rPr>
   </w:style>
-  <w:style w:type="character" w:customStyle="1" w:styleId="Kop4Char">
-    <w:name w:val="Kop 4 Char"/>
-    <w:basedOn w:val="Standaardalinea-lettertype"/>
-    <w:link w:val="Kop4"/>
+  <w:style w:type="character" w:customStyle="1" w:styleId="Heading4Char">
+    <w:name w:val="Heading 4 Char"/>
+    <w:basedOn w:val="DefaultParagraphFont"/>
+    <w:link w:val="Heading4"/>
     <w:uiPriority w:val="9"/>
     <w:semiHidden/>
     <w:rsid w:val="002A793A"/>
@@ -1607,10 +1478,10 @@
       <w:szCs w:val="25"/>
     </w:rPr>
   </w:style>
-  <w:style w:type="character" w:customStyle="1" w:styleId="Kop5Char">
-    <w:name w:val="Kop 5 Char"/>
-    <w:basedOn w:val="Standaardalinea-lettertype"/>
-    <w:link w:val="Kop5"/>
+  <w:style w:type="character" w:customStyle="1" w:styleId="Heading5Char">
+    <w:name w:val="Heading 5 Char"/>
+    <w:basedOn w:val="DefaultParagraphFont"/>
+    <w:link w:val="Heading5"/>
     <w:uiPriority w:val="9"/>
     <w:semiHidden/>
     <w:rsid w:val="002A793A"/>
@@ -1623,10 +1494,10 @@
       <w:szCs w:val="24"/>
     </w:rPr>
   </w:style>
-  <w:style w:type="character" w:customStyle="1" w:styleId="Kop6Char">
-    <w:name w:val="Kop 6 Char"/>
-    <w:basedOn w:val="Standaardalinea-lettertype"/>
-    <w:link w:val="Kop6"/>
+  <w:style w:type="character" w:customStyle="1" w:styleId="Heading6Char">
+    <w:name w:val="Heading 6 Char"/>
+    <w:basedOn w:val="DefaultParagraphFont"/>
+    <w:link w:val="Heading6"/>
     <w:uiPriority w:val="9"/>
     <w:semiHidden/>
     <w:rsid w:val="002A793A"/>
@@ -1639,10 +1510,10 @@
       <w:szCs w:val="23"/>
     </w:rPr>
   </w:style>
-  <w:style w:type="character" w:customStyle="1" w:styleId="Kop7Char">
-    <w:name w:val="Kop 7 Char"/>
-    <w:basedOn w:val="Standaardalinea-lettertype"/>
-    <w:link w:val="Kop7"/>
+  <w:style w:type="character" w:customStyle="1" w:styleId="Heading7Char">
+    <w:name w:val="Heading 7 Char"/>
+    <w:basedOn w:val="DefaultParagraphFont"/>
+    <w:link w:val="Heading7"/>
     <w:uiPriority w:val="9"/>
     <w:semiHidden/>
     <w:rsid w:val="002A793A"/>
@@ -1651,10 +1522,10 @@
       <w:color w:val="244061" w:themeColor="accent1" w:themeShade="80"/>
     </w:rPr>
   </w:style>
-  <w:style w:type="character" w:customStyle="1" w:styleId="Kop8Char">
-    <w:name w:val="Kop 8 Char"/>
-    <w:basedOn w:val="Standaardalinea-lettertype"/>
-    <w:link w:val="Kop8"/>
+  <w:style w:type="character" w:customStyle="1" w:styleId="Heading8Char">
+    <w:name w:val="Heading 8 Char"/>
+    <w:basedOn w:val="DefaultParagraphFont"/>
+    <w:link w:val="Heading8"/>
     <w:uiPriority w:val="9"/>
     <w:semiHidden/>
     <w:rsid w:val="002A793A"/>
@@ -1665,10 +1536,10 @@
       <w:szCs w:val="21"/>
     </w:rPr>
   </w:style>
-  <w:style w:type="character" w:customStyle="1" w:styleId="Kop9Char">
-    <w:name w:val="Kop 9 Char"/>
-    <w:basedOn w:val="Standaardalinea-lettertype"/>
-    <w:link w:val="Kop9"/>
+  <w:style w:type="character" w:customStyle="1" w:styleId="Heading9Char">
+    <w:name w:val="Heading 9 Char"/>
+    <w:basedOn w:val="DefaultParagraphFont"/>
+    <w:link w:val="Heading9"/>
     <w:uiPriority w:val="9"/>
     <w:semiHidden/>
     <w:rsid w:val="002A793A"/>
@@ -1677,11 +1548,11 @@
       <w:color w:val="984806" w:themeColor="accent6" w:themeShade="80"/>
     </w:rPr>
   </w:style>
-  <w:style w:type="paragraph" w:styleId="Titel">
+  <w:style w:type="paragraph" w:styleId="Title">
     <w:name w:val="Title"/>
-    <w:basedOn w:val="Standaard"/>
-    <w:next w:val="Standaard"/>
-    <w:link w:val="TitelChar"/>
+    <w:basedOn w:val="Normal"/>
+    <w:next w:val="Normal"/>
+    <w:link w:val="TitleChar"/>
     <w:uiPriority w:val="10"/>
     <w:qFormat/>
     <w:rsid w:val="002A793A"/>
@@ -1697,10 +1568,10 @@
       <w:szCs w:val="52"/>
     </w:rPr>
   </w:style>
-  <w:style w:type="character" w:customStyle="1" w:styleId="TitelChar">
-    <w:name w:val="Titel Char"/>
-    <w:basedOn w:val="Standaardalinea-lettertype"/>
-    <w:link w:val="Titel"/>
+  <w:style w:type="character" w:customStyle="1" w:styleId="TitleChar">
+    <w:name w:val="Title Char"/>
+    <w:basedOn w:val="DefaultParagraphFont"/>
+    <w:link w:val="Title"/>
     <w:uiPriority w:val="10"/>
     <w:rsid w:val="002A793A"/>
     <w:rPr>
@@ -1711,11 +1582,11 @@
       <w:szCs w:val="52"/>
     </w:rPr>
   </w:style>
-  <w:style w:type="paragraph" w:styleId="Ondertitel">
+  <w:style w:type="paragraph" w:styleId="Subtitle">
     <w:name w:val="Subtitle"/>
-    <w:basedOn w:val="Standaard"/>
-    <w:next w:val="Standaard"/>
-    <w:link w:val="OndertitelChar"/>
+    <w:basedOn w:val="Normal"/>
+    <w:next w:val="Normal"/>
+    <w:link w:val="SubtitleChar"/>
     <w:uiPriority w:val="11"/>
     <w:qFormat/>
     <w:rsid w:val="002A793A"/>
@@ -1729,19 +1600,19 @@
       <w:rFonts w:asciiTheme="majorHAnsi" w:eastAsiaTheme="majorEastAsia" w:hAnsiTheme="majorHAnsi" w:cstheme="majorBidi"/>
     </w:rPr>
   </w:style>
-  <w:style w:type="character" w:customStyle="1" w:styleId="OndertitelChar">
-    <w:name w:val="Ondertitel Char"/>
-    <w:basedOn w:val="Standaardalinea-lettertype"/>
-    <w:link w:val="Ondertitel"/>
+  <w:style w:type="character" w:customStyle="1" w:styleId="SubtitleChar">
+    <w:name w:val="Subtitle Char"/>
+    <w:basedOn w:val="DefaultParagraphFont"/>
+    <w:link w:val="Subtitle"/>
     <w:uiPriority w:val="11"/>
     <w:rsid w:val="002A793A"/>
     <w:rPr>
       <w:rFonts w:asciiTheme="majorHAnsi" w:eastAsiaTheme="majorEastAsia" w:hAnsiTheme="majorHAnsi" w:cstheme="majorBidi"/>
     </w:rPr>
   </w:style>
-  <w:style w:type="character" w:styleId="Zwaar">
+  <w:style w:type="character" w:styleId="Strong">
     <w:name w:val="Strong"/>
-    <w:basedOn w:val="Standaardalinea-lettertype"/>
+    <w:basedOn w:val="DefaultParagraphFont"/>
     <w:uiPriority w:val="22"/>
     <w:qFormat/>
     <w:rsid w:val="002A793A"/>
@@ -1750,9 +1621,9 @@
       <w:bCs/>
     </w:rPr>
   </w:style>
-  <w:style w:type="character" w:styleId="Nadruk">
+  <w:style w:type="character" w:styleId="Emphasis">
     <w:name w:val="Emphasis"/>
-    <w:basedOn w:val="Standaardalinea-lettertype"/>
+    <w:basedOn w:val="DefaultParagraphFont"/>
     <w:uiPriority w:val="20"/>
     <w:qFormat/>
     <w:rsid w:val="002A793A"/>
@@ -1761,7 +1632,7 @@
       <w:iCs/>
     </w:rPr>
   </w:style>
-  <w:style w:type="paragraph" w:styleId="Geenafstand">
+  <w:style w:type="paragraph" w:styleId="NoSpacing">
     <w:name w:val="No Spacing"/>
     <w:uiPriority w:val="1"/>
     <w:qFormat/>
@@ -1770,9 +1641,9 @@
       <w:spacing w:after="0" w:line="240" w:lineRule="auto"/>
     </w:pPr>
   </w:style>
-  <w:style w:type="paragraph" w:styleId="Lijstalinea">
+  <w:style w:type="paragraph" w:styleId="ListParagraph">
     <w:name w:val="List Paragraph"/>
-    <w:basedOn w:val="Standaard"/>
+    <w:basedOn w:val="Normal"/>
     <w:uiPriority w:val="34"/>
     <w:qFormat/>
     <w:rsid w:val="00DE73A8"/>
@@ -1781,11 +1652,11 @@
       <w:contextualSpacing/>
     </w:pPr>
   </w:style>
-  <w:style w:type="paragraph" w:styleId="Citaat">
+  <w:style w:type="paragraph" w:styleId="Quote">
     <w:name w:val="Quote"/>
-    <w:basedOn w:val="Standaard"/>
-    <w:next w:val="Standaard"/>
-    <w:link w:val="CitaatChar"/>
+    <w:basedOn w:val="Normal"/>
+    <w:next w:val="Normal"/>
+    <w:link w:val="QuoteChar"/>
     <w:uiPriority w:val="29"/>
     <w:qFormat/>
     <w:rsid w:val="002A793A"/>
@@ -1799,10 +1670,10 @@
       <w:iCs/>
     </w:rPr>
   </w:style>
-  <w:style w:type="character" w:customStyle="1" w:styleId="CitaatChar">
-    <w:name w:val="Citaat Char"/>
-    <w:basedOn w:val="Standaardalinea-lettertype"/>
-    <w:link w:val="Citaat"/>
+  <w:style w:type="character" w:customStyle="1" w:styleId="QuoteChar">
+    <w:name w:val="Quote Char"/>
+    <w:basedOn w:val="DefaultParagraphFont"/>
+    <w:link w:val="Quote"/>
     <w:uiPriority w:val="29"/>
     <w:rsid w:val="002A793A"/>
     <w:rPr>
@@ -1810,11 +1681,11 @@
       <w:iCs/>
     </w:rPr>
   </w:style>
-  <w:style w:type="paragraph" w:styleId="Duidelijkcitaat">
+  <w:style w:type="paragraph" w:styleId="IntenseQuote">
     <w:name w:val="Intense Quote"/>
-    <w:basedOn w:val="Standaard"/>
-    <w:next w:val="Standaard"/>
-    <w:link w:val="DuidelijkcitaatChar"/>
+    <w:basedOn w:val="Normal"/>
+    <w:next w:val="Normal"/>
+    <w:link w:val="IntenseQuoteChar"/>
     <w:uiPriority w:val="30"/>
     <w:qFormat/>
     <w:rsid w:val="002A793A"/>
@@ -1830,10 +1701,10 @@
       <w:szCs w:val="24"/>
     </w:rPr>
   </w:style>
-  <w:style w:type="character" w:customStyle="1" w:styleId="DuidelijkcitaatChar">
-    <w:name w:val="Duidelijk citaat Char"/>
-    <w:basedOn w:val="Standaardalinea-lettertype"/>
-    <w:link w:val="Duidelijkcitaat"/>
+  <w:style w:type="character" w:customStyle="1" w:styleId="IntenseQuoteChar">
+    <w:name w:val="Intense Quote Char"/>
+    <w:basedOn w:val="DefaultParagraphFont"/>
+    <w:link w:val="IntenseQuote"/>
     <w:uiPriority w:val="30"/>
     <w:rsid w:val="002A793A"/>
     <w:rPr>
@@ -1843,9 +1714,9 @@
       <w:szCs w:val="24"/>
     </w:rPr>
   </w:style>
-  <w:style w:type="character" w:styleId="Subtielebenadrukking">
+  <w:style w:type="character" w:styleId="SubtleEmphasis">
     <w:name w:val="Subtle Emphasis"/>
-    <w:basedOn w:val="Standaardalinea-lettertype"/>
+    <w:basedOn w:val="DefaultParagraphFont"/>
     <w:uiPriority w:val="19"/>
     <w:qFormat/>
     <w:rsid w:val="002A793A"/>
@@ -1855,9 +1726,9 @@
       <w:color w:val="404040" w:themeColor="text1" w:themeTint="BF"/>
     </w:rPr>
   </w:style>
-  <w:style w:type="character" w:styleId="Intensievebenadrukking">
+  <w:style w:type="character" w:styleId="IntenseEmphasis">
     <w:name w:val="Intense Emphasis"/>
-    <w:basedOn w:val="Standaardalinea-lettertype"/>
+    <w:basedOn w:val="DefaultParagraphFont"/>
     <w:uiPriority w:val="21"/>
     <w:qFormat/>
     <w:rsid w:val="002A793A"/>
@@ -1869,9 +1740,9 @@
       <w:color w:val="4F81BD" w:themeColor="accent1"/>
     </w:rPr>
   </w:style>
-  <w:style w:type="character" w:styleId="Subtieleverwijzing">
+  <w:style w:type="character" w:styleId="SubtleReference">
     <w:name w:val="Subtle Reference"/>
-    <w:basedOn w:val="Standaardalinea-lettertype"/>
+    <w:basedOn w:val="DefaultParagraphFont"/>
     <w:uiPriority w:val="31"/>
     <w:qFormat/>
     <w:rsid w:val="002A793A"/>
@@ -1881,9 +1752,9 @@
       <w:u w:val="single" w:color="7F7F7F" w:themeColor="text1" w:themeTint="80"/>
     </w:rPr>
   </w:style>
-  <w:style w:type="character" w:styleId="Intensieveverwijzing">
+  <w:style w:type="character" w:styleId="IntenseReference">
     <w:name w:val="Intense Reference"/>
-    <w:basedOn w:val="Standaardalinea-lettertype"/>
+    <w:basedOn w:val="DefaultParagraphFont"/>
     <w:uiPriority w:val="32"/>
     <w:qFormat/>
     <w:rsid w:val="002A793A"/>
@@ -1896,9 +1767,9 @@
       <w:u w:val="single"/>
     </w:rPr>
   </w:style>
-  <w:style w:type="character" w:styleId="Titelvanboek">
+  <w:style w:type="character" w:styleId="BookTitle">
     <w:name w:val="Book Title"/>
-    <w:basedOn w:val="Standaardalinea-lettertype"/>
+    <w:basedOn w:val="DefaultParagraphFont"/>
     <w:uiPriority w:val="33"/>
     <w:qFormat/>
     <w:rsid w:val="002A793A"/>
@@ -1908,10 +1779,10 @@
       <w:smallCaps/>
     </w:rPr>
   </w:style>
-  <w:style w:type="paragraph" w:styleId="Kopvaninhoudsopgave">
+  <w:style w:type="paragraph" w:styleId="TOCHeading">
     <w:name w:val="TOC Heading"/>
-    <w:basedOn w:val="Kop1"/>
-    <w:next w:val="Standaard"/>
+    <w:basedOn w:val="Heading1"/>
+    <w:next w:val="Normal"/>
     <w:uiPriority w:val="39"/>
     <w:semiHidden/>
     <w:unhideWhenUsed/>
@@ -1921,10 +1792,10 @@
       <w:outlineLvl w:val="9"/>
     </w:pPr>
   </w:style>
-  <w:style w:type="paragraph" w:styleId="Bijschrift">
+  <w:style w:type="paragraph" w:styleId="Caption">
     <w:name w:val="caption"/>
-    <w:basedOn w:val="Standaard"/>
-    <w:next w:val="Standaard"/>
+    <w:basedOn w:val="Normal"/>
+    <w:next w:val="Normal"/>
     <w:uiPriority w:val="35"/>
     <w:semiHidden/>
     <w:unhideWhenUsed/>
@@ -1943,7 +1814,7 @@
   </w:style>
   <w:style w:type="character" w:styleId="Hyperlink">
     <w:name w:val="Hyperlink"/>
-    <w:basedOn w:val="Standaardalinea-lettertype"/>
+    <w:basedOn w:val="DefaultParagraphFont"/>
     <w:uiPriority w:val="99"/>
     <w:semiHidden/>
     <w:unhideWhenUsed/>

</xml_diff>